<commit_message>
Adding inserta and extractMax in activity homework activity 3
</commit_message>
<xml_diff>
--- a/homework/03 - Filas (ATIVIDADES).docx
+++ b/homework/03 - Filas (ATIVIDADES).docx
@@ -4034,15 +4034,7 @@
         <w:rPr>
           <w:rFonts w:ascii="NimbusRomNo9L-Regu" w:hAnsi="NimbusRomNo9L-Regu" w:cs="NimbusRomNo9L-Regu"/>
         </w:rPr>
-        <w:t>Operaç</w:t>
-      </w:r>
-      <w:bookmarkStart w:id="0" w:name="_GoBack"/>
-      <w:bookmarkEnd w:id="0"/>
-      <w:r>
-        <w:rPr>
-          <w:rFonts w:ascii="NimbusRomNo9L-Regu" w:hAnsi="NimbusRomNo9L-Regu" w:cs="NimbusRomNo9L-Regu"/>
-        </w:rPr>
-        <w:t>ão de encontrarMax;</w:t>
+        <w:t>Operação de encontrarMax;</w:t>
       </w:r>
     </w:p>
     <w:p>
@@ -4131,26 +4123,299 @@
                 <w:rFonts w:ascii="NimbusRomNo9L-Regu" w:hAnsi="NimbusRomNo9L-Regu" w:cs="NimbusRomNo9L-Regu"/>
               </w:rPr>
             </w:pPr>
-          </w:p>
-          <w:p>
-            <w:pPr>
-              <w:autoSpaceDE w:val="0"/>
-              <w:autoSpaceDN w:val="0"/>
-              <w:adjustRightInd w:val="0"/>
-              <w:rPr>
-                <w:rFonts w:ascii="NimbusRomNo9L-Regu" w:hAnsi="NimbusRomNo9L-Regu" w:cs="NimbusRomNo9L-Regu"/>
-              </w:rPr>
-            </w:pPr>
-          </w:p>
-          <w:p>
-            <w:pPr>
-              <w:autoSpaceDE w:val="0"/>
-              <w:autoSpaceDN w:val="0"/>
-              <w:adjustRightInd w:val="0"/>
-              <w:rPr>
-                <w:rFonts w:ascii="NimbusRomNo9L-Regu" w:hAnsi="NimbusRomNo9L-Regu" w:cs="NimbusRomNo9L-Regu"/>
-              </w:rPr>
-            </w:pPr>
+            <w:r>
+              <w:rPr>
+                <w:rFonts w:ascii="NimbusRomNo9L-Regu" w:hAnsi="NimbusRomNo9L-Regu" w:cs="NimbusRomNo9L-Regu"/>
+              </w:rPr>
+              <w:t>int extractMax(TQueuePriority *queue){</w:t>
+            </w:r>
+          </w:p>
+          <w:p>
+            <w:pPr>
+              <w:autoSpaceDE w:val="0"/>
+              <w:autoSpaceDN w:val="0"/>
+              <w:adjustRightInd w:val="0"/>
+              <w:rPr>
+                <w:rFonts w:ascii="NimbusRomNo9L-Regu" w:hAnsi="NimbusRomNo9L-Regu" w:cs="NimbusRomNo9L-Regu"/>
+              </w:rPr>
+            </w:pPr>
+            <w:r>
+              <w:rPr>
+                <w:rFonts w:ascii="NimbusRomNo9L-Regu" w:hAnsi="NimbusRomNo9L-Regu" w:cs="NimbusRomNo9L-Regu"/>
+              </w:rPr>
+              <w:t xml:space="preserve">    if(queue -&gt; quantity &gt; 0) {</w:t>
+            </w:r>
+          </w:p>
+          <w:p>
+            <w:pPr>
+              <w:autoSpaceDE w:val="0"/>
+              <w:autoSpaceDN w:val="0"/>
+              <w:adjustRightInd w:val="0"/>
+              <w:rPr>
+                <w:rFonts w:ascii="NimbusRomNo9L-Regu" w:hAnsi="NimbusRomNo9L-Regu" w:cs="NimbusRomNo9L-Regu"/>
+              </w:rPr>
+            </w:pPr>
+            <w:r>
+              <w:rPr>
+                <w:rFonts w:ascii="NimbusRomNo9L-Regu" w:hAnsi="NimbusRomNo9L-Regu" w:cs="NimbusRomNo9L-Regu"/>
+              </w:rPr>
+              <w:tab/>
+            </w:r>
+            <w:r>
+              <w:rPr>
+                <w:rFonts w:ascii="NimbusRomNo9L-Regu" w:hAnsi="NimbusRomNo9L-Regu" w:cs="NimbusRomNo9L-Regu"/>
+              </w:rPr>
+              <w:tab/>
+              <w:t>int max = queue -&gt; vector[1];</w:t>
+            </w:r>
+          </w:p>
+          <w:p>
+            <w:pPr>
+              <w:autoSpaceDE w:val="0"/>
+              <w:autoSpaceDN w:val="0"/>
+              <w:adjustRightInd w:val="0"/>
+              <w:rPr>
+                <w:rFonts w:ascii="NimbusRomNo9L-Regu" w:hAnsi="NimbusRomNo9L-Regu" w:cs="NimbusRomNo9L-Regu"/>
+              </w:rPr>
+            </w:pPr>
+            <w:r>
+              <w:rPr>
+                <w:rFonts w:ascii="NimbusRomNo9L-Regu" w:hAnsi="NimbusRomNo9L-Regu" w:cs="NimbusRomNo9L-Regu"/>
+              </w:rPr>
+              <w:tab/>
+            </w:r>
+            <w:r>
+              <w:rPr>
+                <w:rFonts w:ascii="NimbusRomNo9L-Regu" w:hAnsi="NimbusRomNo9L-Regu" w:cs="NimbusRomNo9L-Regu"/>
+              </w:rPr>
+              <w:tab/>
+              <w:t>queue -&gt; vector[1] = queue -&gt; vector[queue -&gt; quantity];</w:t>
+            </w:r>
+          </w:p>
+          <w:p>
+            <w:pPr>
+              <w:autoSpaceDE w:val="0"/>
+              <w:autoSpaceDN w:val="0"/>
+              <w:adjustRightInd w:val="0"/>
+              <w:rPr>
+                <w:rFonts w:ascii="NimbusRomNo9L-Regu" w:hAnsi="NimbusRomNo9L-Regu" w:cs="NimbusRomNo9L-Regu"/>
+              </w:rPr>
+            </w:pPr>
+            <w:r>
+              <w:rPr>
+                <w:rFonts w:ascii="NimbusRomNo9L-Regu" w:hAnsi="NimbusRomNo9L-Regu" w:cs="NimbusRomNo9L-Regu"/>
+              </w:rPr>
+              <w:tab/>
+            </w:r>
+            <w:r>
+              <w:rPr>
+                <w:rFonts w:ascii="NimbusRomNo9L-Regu" w:hAnsi="NimbusRomNo9L-Regu" w:cs="NimbusRomNo9L-Regu"/>
+              </w:rPr>
+              <w:tab/>
+              <w:t>queue -&gt; quantity = queue -&gt; quantity -1;</w:t>
+            </w:r>
+          </w:p>
+          <w:p>
+            <w:pPr>
+              <w:autoSpaceDE w:val="0"/>
+              <w:autoSpaceDN w:val="0"/>
+              <w:adjustRightInd w:val="0"/>
+              <w:rPr>
+                <w:rFonts w:ascii="NimbusRomNo9L-Regu" w:hAnsi="NimbusRomNo9L-Regu" w:cs="NimbusRomNo9L-Regu"/>
+              </w:rPr>
+            </w:pPr>
+            <w:r>
+              <w:rPr>
+                <w:rFonts w:ascii="NimbusRomNo9L-Regu" w:hAnsi="NimbusRomNo9L-Regu" w:cs="NimbusRomNo9L-Regu"/>
+              </w:rPr>
+              <w:tab/>
+            </w:r>
+            <w:r>
+              <w:rPr>
+                <w:rFonts w:ascii="NimbusRomNo9L-Regu" w:hAnsi="NimbusRomNo9L-Regu" w:cs="NimbusRomNo9L-Regu"/>
+              </w:rPr>
+              <w:tab/>
+              <w:t>correctDown(queue);</w:t>
+            </w:r>
+          </w:p>
+          <w:p>
+            <w:pPr>
+              <w:autoSpaceDE w:val="0"/>
+              <w:autoSpaceDN w:val="0"/>
+              <w:adjustRightInd w:val="0"/>
+              <w:rPr>
+                <w:rFonts w:ascii="NimbusRomNo9L-Regu" w:hAnsi="NimbusRomNo9L-Regu" w:cs="NimbusRomNo9L-Regu"/>
+              </w:rPr>
+            </w:pPr>
+            <w:r>
+              <w:rPr>
+                <w:rFonts w:ascii="NimbusRomNo9L-Regu" w:hAnsi="NimbusRomNo9L-Regu" w:cs="NimbusRomNo9L-Regu"/>
+              </w:rPr>
+              <w:tab/>
+            </w:r>
+            <w:r>
+              <w:rPr>
+                <w:rFonts w:ascii="NimbusRomNo9L-Regu" w:hAnsi="NimbusRomNo9L-Regu" w:cs="NimbusRomNo9L-Regu"/>
+              </w:rPr>
+              <w:tab/>
+              <w:t>return max;</w:t>
+            </w:r>
+          </w:p>
+          <w:p>
+            <w:pPr>
+              <w:autoSpaceDE w:val="0"/>
+              <w:autoSpaceDN w:val="0"/>
+              <w:adjustRightInd w:val="0"/>
+              <w:rPr>
+                <w:rFonts w:ascii="NimbusRomNo9L-Regu" w:hAnsi="NimbusRomNo9L-Regu" w:cs="NimbusRomNo9L-Regu"/>
+              </w:rPr>
+            </w:pPr>
+            <w:r>
+              <w:rPr>
+                <w:rFonts w:ascii="NimbusRomNo9L-Regu" w:hAnsi="NimbusRomNo9L-Regu" w:cs="NimbusRomNo9L-Regu"/>
+              </w:rPr>
+              <w:t xml:space="preserve">    }</w:t>
+            </w:r>
+          </w:p>
+          <w:p>
+            <w:pPr>
+              <w:autoSpaceDE w:val="0"/>
+              <w:autoSpaceDN w:val="0"/>
+              <w:adjustRightInd w:val="0"/>
+              <w:rPr>
+                <w:rFonts w:ascii="NimbusRomNo9L-Regu" w:hAnsi="NimbusRomNo9L-Regu" w:cs="NimbusRomNo9L-Regu"/>
+              </w:rPr>
+            </w:pPr>
+            <w:r>
+              <w:rPr>
+                <w:rFonts w:ascii="NimbusRomNo9L-Regu" w:hAnsi="NimbusRomNo9L-Regu" w:cs="NimbusRomNo9L-Regu"/>
+              </w:rPr>
+              <w:t>}</w:t>
+            </w:r>
+          </w:p>
+          <w:p>
+            <w:pPr>
+              <w:autoSpaceDE w:val="0"/>
+              <w:autoSpaceDN w:val="0"/>
+              <w:adjustRightInd w:val="0"/>
+              <w:rPr>
+                <w:rFonts w:ascii="NimbusRomNo9L-Regu" w:hAnsi="NimbusRomNo9L-Regu" w:cs="NimbusRomNo9L-Regu"/>
+              </w:rPr>
+            </w:pPr>
+          </w:p>
+          <w:p>
+            <w:pPr>
+              <w:autoSpaceDE w:val="0"/>
+              <w:autoSpaceDN w:val="0"/>
+              <w:adjustRightInd w:val="0"/>
+              <w:rPr>
+                <w:rFonts w:ascii="NimbusRomNo9L-Regu" w:hAnsi="NimbusRomNo9L-Regu" w:cs="NimbusRomNo9L-Regu"/>
+              </w:rPr>
+            </w:pPr>
+            <w:r>
+              <w:rPr>
+                <w:rFonts w:ascii="NimbusRomNo9L-Regu" w:hAnsi="NimbusRomNo9L-Regu" w:cs="NimbusRomNo9L-Regu"/>
+              </w:rPr>
+              <w:t>void insert(TQueuePriority *queue, int value) {</w:t>
+            </w:r>
+          </w:p>
+          <w:p>
+            <w:pPr>
+              <w:autoSpaceDE w:val="0"/>
+              <w:autoSpaceDN w:val="0"/>
+              <w:adjustRightInd w:val="0"/>
+              <w:rPr>
+                <w:rFonts w:ascii="NimbusRomNo9L-Regu" w:hAnsi="NimbusRomNo9L-Regu" w:cs="NimbusRomNo9L-Regu"/>
+              </w:rPr>
+            </w:pPr>
+            <w:r>
+              <w:rPr>
+                <w:rFonts w:ascii="NimbusRomNo9L-Regu" w:hAnsi="NimbusRomNo9L-Regu" w:cs="NimbusRomNo9L-Regu"/>
+              </w:rPr>
+              <w:t xml:space="preserve">    if(queue -&gt; quantity &lt; TAM) {</w:t>
+            </w:r>
+          </w:p>
+          <w:p>
+            <w:pPr>
+              <w:autoSpaceDE w:val="0"/>
+              <w:autoSpaceDN w:val="0"/>
+              <w:adjustRightInd w:val="0"/>
+              <w:rPr>
+                <w:rFonts w:ascii="NimbusRomNo9L-Regu" w:hAnsi="NimbusRomNo9L-Regu" w:cs="NimbusRomNo9L-Regu"/>
+              </w:rPr>
+            </w:pPr>
+            <w:r>
+              <w:rPr>
+                <w:rFonts w:ascii="NimbusRomNo9L-Regu" w:hAnsi="NimbusRomNo9L-Regu" w:cs="NimbusRomNo9L-Regu"/>
+              </w:rPr>
+              <w:t xml:space="preserve">        queue -&gt; quantity = queue -&gt; qtd +1;</w:t>
+            </w:r>
+          </w:p>
+          <w:p>
+            <w:pPr>
+              <w:autoSpaceDE w:val="0"/>
+              <w:autoSpaceDN w:val="0"/>
+              <w:adjustRightInd w:val="0"/>
+              <w:rPr>
+                <w:rFonts w:ascii="NimbusRomNo9L-Regu" w:hAnsi="NimbusRomNo9L-Regu" w:cs="NimbusRomNo9L-Regu"/>
+              </w:rPr>
+            </w:pPr>
+            <w:r>
+              <w:rPr>
+                <w:rFonts w:ascii="NimbusRomNo9L-Regu" w:hAnsi="NimbusRomNo9L-Regu" w:cs="NimbusRomNo9L-Regu"/>
+              </w:rPr>
+              <w:t xml:space="preserve">        queue -&gt; vetor[queue -&gt; quantity] = value;</w:t>
+            </w:r>
+          </w:p>
+          <w:p>
+            <w:pPr>
+              <w:autoSpaceDE w:val="0"/>
+              <w:autoSpaceDN w:val="0"/>
+              <w:adjustRightInd w:val="0"/>
+              <w:rPr>
+                <w:rFonts w:ascii="NimbusRomNo9L-Regu" w:hAnsi="NimbusRomNo9L-Regu" w:cs="NimbusRomNo9L-Regu"/>
+              </w:rPr>
+            </w:pPr>
+            <w:r>
+              <w:rPr>
+                <w:rFonts w:ascii="NimbusRomNo9L-Regu" w:hAnsi="NimbusRomNo9L-Regu" w:cs="NimbusRomNo9L-Regu"/>
+              </w:rPr>
+              <w:t xml:space="preserve">        corrigirSubindo(queue);</w:t>
+            </w:r>
+          </w:p>
+          <w:p>
+            <w:pPr>
+              <w:autoSpaceDE w:val="0"/>
+              <w:autoSpaceDN w:val="0"/>
+              <w:adjustRightInd w:val="0"/>
+              <w:rPr>
+                <w:rFonts w:ascii="NimbusRomNo9L-Regu" w:hAnsi="NimbusRomNo9L-Regu" w:cs="NimbusRomNo9L-Regu"/>
+              </w:rPr>
+            </w:pPr>
+            <w:r>
+              <w:rPr>
+                <w:rFonts w:ascii="NimbusRomNo9L-Regu" w:hAnsi="NimbusRomNo9L-Regu" w:cs="NimbusRomNo9L-Regu"/>
+              </w:rPr>
+              <w:t xml:space="preserve">    }</w:t>
+            </w:r>
+          </w:p>
+          <w:p>
+            <w:pPr>
+              <w:autoSpaceDE w:val="0"/>
+              <w:autoSpaceDN w:val="0"/>
+              <w:adjustRightInd w:val="0"/>
+              <w:rPr>
+                <w:rFonts w:ascii="NimbusRomNo9L-Regu" w:hAnsi="NimbusRomNo9L-Regu" w:cs="NimbusRomNo9L-Regu"/>
+              </w:rPr>
+            </w:pPr>
+            <w:r>
+              <w:rPr>
+                <w:rFonts w:ascii="NimbusRomNo9L-Regu" w:hAnsi="NimbusRomNo9L-Regu" w:cs="NimbusRomNo9L-Regu"/>
+              </w:rPr>
+              <w:t>}</w:t>
+            </w:r>
+            <w:bookmarkStart w:id="0" w:name="_GoBack"/>
+            <w:bookmarkEnd w:id="0"/>
           </w:p>
           <w:p>
             <w:pPr>
@@ -4296,7 +4561,7 @@
         </mc:Choice>
         <mc:Fallback>
           <w:pict>
-            <v:line w14:anchorId="5DE8EC0C" id="Line 4" o:spid="_x0000_s1026" style="position:absolute;z-index:251656192;visibility:visible;mso-wrap-style:square;mso-width-percent:0;mso-height-percent:0;mso-wrap-distance-left:9pt;mso-wrap-distance-top:0;mso-wrap-distance-right:9pt;mso-wrap-distance-bottom:0;mso-position-horizontal:absolute;mso-position-horizontal-relative:text;mso-position-vertical:absolute;mso-position-vertical-relative:text;mso-width-percent:0;mso-height-percent:0;mso-width-relative:page;mso-height-relative:page" from="-6pt,8.4pt" to="517.5pt,8.4pt" o:gfxdata="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" strokeweight="1pt"/>
+            <v:line w14:anchorId="2C2C74FE" id="Line 4" o:spid="_x0000_s1026" style="position:absolute;z-index:251656192;visibility:visible;mso-wrap-style:square;mso-width-percent:0;mso-height-percent:0;mso-wrap-distance-left:9pt;mso-wrap-distance-top:0;mso-wrap-distance-right:9pt;mso-wrap-distance-bottom:0;mso-position-horizontal:absolute;mso-position-horizontal-relative:text;mso-position-vertical:absolute;mso-position-vertical-relative:text;mso-width-percent:0;mso-height-percent:0;mso-width-relative:page;mso-height-relative:page" from="-6pt,8.4pt" to="517.5pt,8.4pt" o:gfxdata="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" strokeweight="1pt"/>
           </w:pict>
         </mc:Fallback>
       </mc:AlternateContent>
@@ -4425,7 +4690,7 @@
         </mc:Choice>
         <mc:Fallback>
           <w:pict>
-            <v:line w14:anchorId="3B82AC47" id="Line 15" o:spid="_x0000_s1026" style="position:absolute;z-index:251686912;visibility:visible;mso-wrap-style:square;mso-width-percent:0;mso-height-percent:0;mso-wrap-distance-left:9pt;mso-wrap-distance-top:0;mso-wrap-distance-right:9pt;mso-wrap-distance-bottom:0;mso-position-horizontal:absolute;mso-position-horizontal-relative:text;mso-position-vertical:absolute;mso-position-vertical-relative:text;mso-width-percent:0;mso-height-percent:0;mso-width-relative:page;mso-height-relative:page" from="-6pt,8.4pt" to="517.5pt,8.4pt" o:gfxdata="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" strokeweight="1pt"/>
+            <v:line w14:anchorId="49FC378F" id="Line 15" o:spid="_x0000_s1026" style="position:absolute;z-index:251686912;visibility:visible;mso-wrap-style:square;mso-width-percent:0;mso-height-percent:0;mso-wrap-distance-left:9pt;mso-wrap-distance-top:0;mso-wrap-distance-right:9pt;mso-wrap-distance-bottom:0;mso-position-horizontal:absolute;mso-position-horizontal-relative:text;mso-position-vertical:absolute;mso-position-vertical-relative:text;mso-width-percent:0;mso-height-percent:0;mso-width-relative:page;mso-height-relative:page" from="-6pt,8.4pt" to="517.5pt,8.4pt" o:gfxdata="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" strokeweight="1pt"/>
           </w:pict>
         </mc:Fallback>
       </mc:AlternateContent>
@@ -4560,7 +4825,7 @@
         </mc:Choice>
         <mc:Fallback>
           <w:pict>
-            <v:line w14:anchorId="6E60181C" id="Line 10" o:spid="_x0000_s1026" style="position:absolute;z-index:251685376;visibility:visible;mso-wrap-style:square;mso-width-percent:0;mso-height-percent:0;mso-wrap-distance-left:9pt;mso-wrap-distance-top:0;mso-wrap-distance-right:9pt;mso-wrap-distance-bottom:0;mso-position-horizontal:absolute;mso-position-horizontal-relative:text;mso-position-vertical:absolute;mso-position-vertical-relative:text;mso-width-percent:0;mso-height-percent:0;mso-width-relative:page;mso-height-relative:page" from="45pt,1.75pt" to="513.6pt,1.75pt" o:gfxdata="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" strokeweight="1pt"/>
+            <v:line w14:anchorId="01BA55B2" id="Line 10" o:spid="_x0000_s1026" style="position:absolute;z-index:251685376;visibility:visible;mso-wrap-style:square;mso-width-percent:0;mso-height-percent:0;mso-wrap-distance-left:9pt;mso-wrap-distance-top:0;mso-wrap-distance-right:9pt;mso-wrap-distance-bottom:0;mso-position-horizontal:absolute;mso-position-horizontal-relative:text;mso-position-vertical:absolute;mso-position-vertical-relative:text;mso-width-percent:0;mso-height-percent:0;mso-width-relative:page;mso-height-relative:page" from="45pt,1.75pt" to="513.6pt,1.75pt" o:gfxdata="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" strokeweight="1pt"/>
           </w:pict>
         </mc:Fallback>
       </mc:AlternateContent>

</xml_diff>

<commit_message>
Adding sequencial liist methods
</commit_message>
<xml_diff>
--- a/homework/03 - Filas (ATIVIDADES).docx
+++ b/homework/03 - Filas (ATIVIDADES).docx
@@ -2928,7 +2928,7 @@
               <w:rPr>
                 <w:rFonts w:ascii="NimbusRomNo9L-Regu" w:hAnsi="NimbusRomNo9L-Regu" w:cs="NimbusRomNo9L-Regu"/>
               </w:rPr>
-              <w:t xml:space="preserve">} </w:t>
+              <w:t>}</w:t>
             </w:r>
           </w:p>
           <w:p>
@@ -3095,7 +3095,27 @@
                 <w:rFonts w:ascii="NimbusRomNo9L-Regu" w:hAnsi="NimbusRomNo9L-Regu" w:cs="NimbusRomNo9L-Regu"/>
               </w:rPr>
               <w:tab/>
-              <w:t>for(i = 0; !empty(queue); i++) {</w:t>
+              <w:t xml:space="preserve">for(i = 0; </w:t>
+            </w:r>
+            <w:r>
+              <w:rPr>
+                <w:rFonts w:ascii="NimbusRomNo9L-Regu" w:hAnsi="NimbusRomNo9L-Regu" w:cs="NimbusRomNo9L-Regu"/>
+              </w:rPr>
+              <w:t>empty(queue)</w:t>
+            </w:r>
+            <w:r>
+              <w:rPr>
+                <w:rFonts w:ascii="NimbusRomNo9L-Regu" w:hAnsi="NimbusRomNo9L-Regu" w:cs="NimbusRomNo9L-Regu"/>
+              </w:rPr>
+              <w:t xml:space="preserve"> != 0</w:t>
+            </w:r>
+            <w:bookmarkStart w:id="0" w:name="_GoBack"/>
+            <w:bookmarkEnd w:id="0"/>
+            <w:r>
+              <w:rPr>
+                <w:rFonts w:ascii="NimbusRomNo9L-Regu" w:hAnsi="NimbusRomNo9L-Regu" w:cs="NimbusRomNo9L-Regu"/>
+              </w:rPr>
+              <w:t>; i++) {</w:t>
             </w:r>
           </w:p>
           <w:p>
@@ -3174,7 +3194,19 @@
                 <w:rFonts w:ascii="NimbusRomNo9L-Regu" w:hAnsi="NimbusRomNo9L-Regu" w:cs="NimbusRomNo9L-Regu"/>
               </w:rPr>
               <w:tab/>
-              <w:t>for(i = size; i &gt;= 0; i--) {</w:t>
+              <w:t>for(i = size</w:t>
+            </w:r>
+            <w:r>
+              <w:rPr>
+                <w:rFonts w:ascii="NimbusRomNo9L-Regu" w:hAnsi="NimbusRomNo9L-Regu" w:cs="NimbusRomNo9L-Regu"/>
+              </w:rPr>
+              <w:t xml:space="preserve"> - 1</w:t>
+            </w:r>
+            <w:r>
+              <w:rPr>
+                <w:rFonts w:ascii="NimbusRomNo9L-Regu" w:hAnsi="NimbusRomNo9L-Regu" w:cs="NimbusRomNo9L-Regu"/>
+              </w:rPr>
+              <w:t>; i &gt;= 0; i--) {</w:t>
             </w:r>
           </w:p>
           <w:p>
@@ -4600,8 +4632,6 @@
               </w:rPr>
               <w:t>}</w:t>
             </w:r>
-            <w:bookmarkStart w:id="0" w:name="_GoBack"/>
-            <w:bookmarkEnd w:id="0"/>
           </w:p>
           <w:p>
             <w:pPr>
@@ -4747,7 +4777,7 @@
         </mc:Choice>
         <mc:Fallback>
           <w:pict>
-            <v:line w14:anchorId="655004FB" id="Line 4" o:spid="_x0000_s1026" style="position:absolute;z-index:251656192;visibility:visible;mso-wrap-style:square;mso-width-percent:0;mso-height-percent:0;mso-wrap-distance-left:9pt;mso-wrap-distance-top:0;mso-wrap-distance-right:9pt;mso-wrap-distance-bottom:0;mso-position-horizontal:absolute;mso-position-horizontal-relative:text;mso-position-vertical:absolute;mso-position-vertical-relative:text;mso-width-percent:0;mso-height-percent:0;mso-width-relative:page;mso-height-relative:page" from="-6pt,8.4pt" to="517.5pt,8.4pt" o:gfxdata="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" strokeweight="1pt"/>
+            <v:line w14:anchorId="324D4C7B" id="Line 4" o:spid="_x0000_s1026" style="position:absolute;z-index:251656192;visibility:visible;mso-wrap-style:square;mso-width-percent:0;mso-height-percent:0;mso-wrap-distance-left:9pt;mso-wrap-distance-top:0;mso-wrap-distance-right:9pt;mso-wrap-distance-bottom:0;mso-position-horizontal:absolute;mso-position-horizontal-relative:text;mso-position-vertical:absolute;mso-position-vertical-relative:text;mso-width-percent:0;mso-height-percent:0;mso-width-relative:page;mso-height-relative:page" from="-6pt,8.4pt" to="517.5pt,8.4pt" o:gfxdata="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" strokeweight="1pt"/>
           </w:pict>
         </mc:Fallback>
       </mc:AlternateContent>
@@ -4788,7 +4818,7 @@
         <w:noProof/>
         <w:sz w:val="20"/>
       </w:rPr>
-      <w:t>5</w:t>
+      <w:t>4</w:t>
     </w:r>
     <w:r>
       <w:rPr>
@@ -4876,7 +4906,7 @@
         </mc:Choice>
         <mc:Fallback>
           <w:pict>
-            <v:line w14:anchorId="30FA4BCB" id="Line 15" o:spid="_x0000_s1026" style="position:absolute;z-index:251686912;visibility:visible;mso-wrap-style:square;mso-width-percent:0;mso-height-percent:0;mso-wrap-distance-left:9pt;mso-wrap-distance-top:0;mso-wrap-distance-right:9pt;mso-wrap-distance-bottom:0;mso-position-horizontal:absolute;mso-position-horizontal-relative:text;mso-position-vertical:absolute;mso-position-vertical-relative:text;mso-width-percent:0;mso-height-percent:0;mso-width-relative:page;mso-height-relative:page" from="-6pt,8.4pt" to="517.5pt,8.4pt" o:gfxdata="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" strokeweight="1pt"/>
+            <v:line w14:anchorId="2753687C" id="Line 15" o:spid="_x0000_s1026" style="position:absolute;z-index:251686912;visibility:visible;mso-wrap-style:square;mso-width-percent:0;mso-height-percent:0;mso-wrap-distance-left:9pt;mso-wrap-distance-top:0;mso-wrap-distance-right:9pt;mso-wrap-distance-bottom:0;mso-position-horizontal:absolute;mso-position-horizontal-relative:text;mso-position-vertical:absolute;mso-position-vertical-relative:text;mso-width-percent:0;mso-height-percent:0;mso-width-relative:page;mso-height-relative:page" from="-6pt,8.4pt" to="517.5pt,8.4pt" o:gfxdata="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" strokeweight="1pt"/>
           </w:pict>
         </mc:Fallback>
       </mc:AlternateContent>
@@ -5011,7 +5041,7 @@
         </mc:Choice>
         <mc:Fallback>
           <w:pict>
-            <v:line w14:anchorId="67237631" id="Line 10" o:spid="_x0000_s1026" style="position:absolute;z-index:251685376;visibility:visible;mso-wrap-style:square;mso-width-percent:0;mso-height-percent:0;mso-wrap-distance-left:9pt;mso-wrap-distance-top:0;mso-wrap-distance-right:9pt;mso-wrap-distance-bottom:0;mso-position-horizontal:absolute;mso-position-horizontal-relative:text;mso-position-vertical:absolute;mso-position-vertical-relative:text;mso-width-percent:0;mso-height-percent:0;mso-width-relative:page;mso-height-relative:page" from="45pt,1.75pt" to="513.6pt,1.75pt" o:gfxdata="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" strokeweight="1pt"/>
+            <v:line w14:anchorId="0C44EBCB" id="Line 10" o:spid="_x0000_s1026" style="position:absolute;z-index:251685376;visibility:visible;mso-wrap-style:square;mso-width-percent:0;mso-height-percent:0;mso-wrap-distance-left:9pt;mso-wrap-distance-top:0;mso-wrap-distance-right:9pt;mso-wrap-distance-bottom:0;mso-position-horizontal:absolute;mso-position-horizontal-relative:text;mso-position-vertical:absolute;mso-position-vertical-relative:text;mso-width-percent:0;mso-height-percent:0;mso-width-relative:page;mso-height-relative:page" from="45pt,1.75pt" to="513.6pt,1.75pt" o:gfxdata="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" strokeweight="1pt"/>
           </w:pict>
         </mc:Fallback>
       </mc:AlternateContent>

</xml_diff>